<commit_message>
Added Gospels to end of Dec
</commit_message>
<xml_diff>
--- a/Psalms/138.docx
+++ b/Psalms/138.docx
@@ -130,7 +130,6 @@
             <w:pPr>
               <w:pStyle w:val="Rubric"/>
             </w:pPr>
-            <w:bookmarkStart w:id="0" w:name="_GoBack" w:colFirst="1" w:colLast="1"/>
             <w:r>
               <w:t>1 (A Psalm by David)</w:t>
             </w:r>
@@ -200,7 +199,23 @@
               <w:pStyle w:val="EngIndEnd"/>
             </w:pPr>
             <w:r>
-              <w:t>Regarding completion. Pertaining to Dauid. A Pslam.</w:t>
+              <w:t xml:space="preserve">Regarding completion. Pertaining to </w:t>
+            </w:r>
+            <w:proofErr w:type="spellStart"/>
+            <w:r>
+              <w:t>Dauid</w:t>
+            </w:r>
+            <w:proofErr w:type="spellEnd"/>
+            <w:r>
+              <w:t xml:space="preserve">. A </w:t>
+            </w:r>
+            <w:proofErr w:type="spellStart"/>
+            <w:r>
+              <w:t>Pslam</w:t>
+            </w:r>
+            <w:proofErr w:type="spellEnd"/>
+            <w:r>
+              <w:t>.</w:t>
             </w:r>
           </w:p>
         </w:tc>
@@ -246,7 +261,6 @@
           </w:p>
         </w:tc>
       </w:tr>
-      <w:bookmarkEnd w:id="0"/>
       <w:tr>
         <w:tc>
           <w:tcPr>
@@ -259,9 +273,11 @@
             <w:r>
               <w:t xml:space="preserve">O, Lord, </w:t>
             </w:r>
+            <w:proofErr w:type="gramStart"/>
             <w:r>
               <w:t>You</w:t>
             </w:r>
+            <w:proofErr w:type="gramEnd"/>
             <w:r>
               <w:t xml:space="preserve"> </w:t>
             </w:r>
@@ -292,9 +308,11 @@
             <w:r>
               <w:t xml:space="preserve"> Lord, </w:t>
             </w:r>
+            <w:proofErr w:type="gramStart"/>
             <w:r>
               <w:t>You</w:t>
             </w:r>
+            <w:proofErr w:type="gramEnd"/>
             <w:r>
               <w:t xml:space="preserve"> </w:t>
             </w:r>
@@ -529,7 +547,23 @@
               <w:pStyle w:val="EngIndEnd"/>
             </w:pPr>
             <w:r>
-              <w:t>Thou knowest my down-sitting and mine up-rising: thou understandest my thoughts long before.</w:t>
+              <w:t xml:space="preserve">Thou </w:t>
+            </w:r>
+            <w:proofErr w:type="spellStart"/>
+            <w:r>
+              <w:t>knowest</w:t>
+            </w:r>
+            <w:proofErr w:type="spellEnd"/>
+            <w:r>
+              <w:t xml:space="preserve"> my down-sitting and mine up-rising: thou </w:t>
+            </w:r>
+            <w:proofErr w:type="spellStart"/>
+            <w:r>
+              <w:t>understandest</w:t>
+            </w:r>
+            <w:proofErr w:type="spellEnd"/>
+            <w:r>
+              <w:t xml:space="preserve"> my thoughts long before.</w:t>
             </w:r>
           </w:p>
         </w:tc>
@@ -1002,8 +1036,13 @@
             <w:r>
               <w:t xml:space="preserve"> O Lord, </w:t>
             </w:r>
-            <w:r>
-              <w:t xml:space="preserve">You </w:t>
+            <w:proofErr w:type="gramStart"/>
+            <w:r>
+              <w:t>You</w:t>
+            </w:r>
+            <w:proofErr w:type="gramEnd"/>
+            <w:r>
+              <w:t xml:space="preserve"> </w:t>
             </w:r>
             <w:r>
               <w:t xml:space="preserve">know </w:t>
@@ -1101,7 +1140,15 @@
             </w:pPr>
             <w:r>
               <w:lastRenderedPageBreak/>
-              <w:t xml:space="preserve">look, O Lord; it was you who new </w:t>
+              <w:t xml:space="preserve">look, O Lord; it was you who </w:t>
+            </w:r>
+            <w:proofErr w:type="spellStart"/>
+            <w:r>
+              <w:t>new</w:t>
+            </w:r>
+            <w:proofErr w:type="spellEnd"/>
+            <w:r>
+              <w:t xml:space="preserve"> </w:t>
             </w:r>
             <w:r>
               <w:lastRenderedPageBreak/>
@@ -1160,7 +1207,29 @@
                 <w:shd w:val="clear" w:color="auto" w:fill="FFFFFF"/>
               </w:rPr>
               <w:lastRenderedPageBreak/>
-              <w:t>But behold, O Lord, You know it altogether,</w:t>
+              <w:t xml:space="preserve">But behold, O Lord, </w:t>
+            </w:r>
+            <w:proofErr w:type="gramStart"/>
+            <w:r>
+              <w:rPr>
+                <w:rFonts w:ascii="Tahoma" w:eastAsia="Times New Roman" w:hAnsi="Tahoma" w:cs="Tahoma"/>
+                <w:color w:val="2E1308"/>
+                <w:sz w:val="24"/>
+                <w:szCs w:val="24"/>
+                <w:shd w:val="clear" w:color="auto" w:fill="FFFFFF"/>
+              </w:rPr>
+              <w:t>You</w:t>
+            </w:r>
+            <w:proofErr w:type="gramEnd"/>
+            <w:r>
+              <w:rPr>
+                <w:rFonts w:ascii="Tahoma" w:eastAsia="Times New Roman" w:hAnsi="Tahoma" w:cs="Tahoma"/>
+                <w:color w:val="2E1308"/>
+                <w:sz w:val="24"/>
+                <w:szCs w:val="24"/>
+                <w:shd w:val="clear" w:color="auto" w:fill="FFFFFF"/>
+              </w:rPr>
+              <w:t xml:space="preserve"> know it altogether,</w:t>
             </w:r>
           </w:p>
           <w:p>
@@ -1350,7 +1419,15 @@
               <w:pStyle w:val="EngIndEnd"/>
             </w:pPr>
             <w:r>
-              <w:t xml:space="preserve">The knowledge of thee is too wonderful for me; it is very difficult, I cannot </w:t>
+              <w:t xml:space="preserve">The knowledge of thee </w:t>
+            </w:r>
+            <w:proofErr w:type="gramStart"/>
+            <w:r>
+              <w:t>is</w:t>
+            </w:r>
+            <w:proofErr w:type="gramEnd"/>
+            <w:r>
+              <w:t xml:space="preserve"> too wonderful for me; it is very difficult, I cannot </w:t>
             </w:r>
             <w:r>
               <w:rPr>
@@ -1644,9 +1721,11 @@
             <w:r>
               <w:t xml:space="preserve">8 If I ascend to heaven, </w:t>
             </w:r>
+            <w:proofErr w:type="gramStart"/>
             <w:r>
               <w:t>You</w:t>
             </w:r>
+            <w:proofErr w:type="gramEnd"/>
             <w:r>
               <w:t xml:space="preserve"> are there;</w:t>
             </w:r>
@@ -1659,9 +1738,11 @@
               <w:tab/>
               <w:t xml:space="preserve">if I descend to hell, </w:t>
             </w:r>
+            <w:proofErr w:type="gramStart"/>
             <w:r>
               <w:t>You</w:t>
             </w:r>
+            <w:proofErr w:type="gramEnd"/>
             <w:r>
               <w:t xml:space="preserve"> are present.</w:t>
             </w:r>
@@ -1683,9 +1764,11 @@
             <w:r>
               <w:t xml:space="preserve">8 If I ascend to heaven, </w:t>
             </w:r>
+            <w:proofErr w:type="gramStart"/>
             <w:r>
               <w:t>You</w:t>
             </w:r>
+            <w:proofErr w:type="gramEnd"/>
             <w:r>
               <w:t xml:space="preserve"> are there;</w:t>
             </w:r>
@@ -1704,9 +1787,11 @@
             <w:r>
               <w:t xml:space="preserve">, </w:t>
             </w:r>
+            <w:proofErr w:type="gramStart"/>
             <w:r>
               <w:t>You</w:t>
             </w:r>
+            <w:proofErr w:type="gramEnd"/>
             <w:r>
               <w:t xml:space="preserve"> are present.</w:t>
             </w:r>
@@ -1798,7 +1883,29 @@
                 <w:szCs w:val="24"/>
                 <w:shd w:val="clear" w:color="auto" w:fill="FFFFFF"/>
               </w:rPr>
-              <w:t>If I should ascend into heaven, You would be there;</w:t>
+              <w:t xml:space="preserve">If I should ascend into heaven, </w:t>
+            </w:r>
+            <w:proofErr w:type="gramStart"/>
+            <w:r>
+              <w:rPr>
+                <w:rFonts w:ascii="Tahoma" w:eastAsia="Times New Roman" w:hAnsi="Tahoma" w:cs="Tahoma"/>
+                <w:color w:val="2E1308"/>
+                <w:sz w:val="24"/>
+                <w:szCs w:val="24"/>
+                <w:shd w:val="clear" w:color="auto" w:fill="FFFFFF"/>
+              </w:rPr>
+              <w:t>You</w:t>
+            </w:r>
+            <w:proofErr w:type="gramEnd"/>
+            <w:r>
+              <w:rPr>
+                <w:rFonts w:ascii="Tahoma" w:eastAsia="Times New Roman" w:hAnsi="Tahoma" w:cs="Tahoma"/>
+                <w:color w:val="2E1308"/>
+                <w:sz w:val="24"/>
+                <w:szCs w:val="24"/>
+                <w:shd w:val="clear" w:color="auto" w:fill="FFFFFF"/>
+              </w:rPr>
+              <w:t xml:space="preserve"> would be there;</w:t>
             </w:r>
           </w:p>
           <w:p>
@@ -2487,9 +2594,11 @@
               <w:tab/>
               <w:t xml:space="preserve">to </w:t>
             </w:r>
+            <w:proofErr w:type="gramStart"/>
             <w:r>
               <w:t>You</w:t>
             </w:r>
+            <w:proofErr w:type="gramEnd"/>
             <w:r>
               <w:t xml:space="preserve"> darkness and light are alike.</w:t>
             </w:r>
@@ -2571,9 +2680,11 @@
               <w:tab/>
               <w:t xml:space="preserve">to </w:t>
             </w:r>
+            <w:proofErr w:type="gramStart"/>
             <w:r>
               <w:t>You</w:t>
             </w:r>
+            <w:proofErr w:type="gramEnd"/>
             <w:r>
               <w:t xml:space="preserve"> darkness and light are alike.</w:t>
             </w:r>
@@ -3101,7 +3212,15 @@
           </w:tcPr>
           <w:p>
             <w:r>
-              <w:t>I will give thanks unto Thee, for Thou hast fearfully worked wonders; marvelous are Thy works, and that my soul knoweth right well.</w:t>
+              <w:t xml:space="preserve">I will give thanks unto Thee, for Thou hast fearfully worked wonders; marvelous are Thy works, and that my soul </w:t>
+            </w:r>
+            <w:proofErr w:type="spellStart"/>
+            <w:r>
+              <w:t>knoweth</w:t>
+            </w:r>
+            <w:proofErr w:type="spellEnd"/>
+            <w:r>
+              <w:t xml:space="preserve"> right well.</w:t>
             </w:r>
           </w:p>
         </w:tc>
@@ -3414,7 +3533,15 @@
               <w:pStyle w:val="EngIndEnd"/>
             </w:pPr>
             <w:r>
-              <w:t>My bones, which thou madest in secret were not hidden from thee, nor my substance, in the lowest parts of the earth.</w:t>
+              <w:t xml:space="preserve">My bones, which thou </w:t>
+            </w:r>
+            <w:proofErr w:type="spellStart"/>
+            <w:r>
+              <w:t>madest</w:t>
+            </w:r>
+            <w:proofErr w:type="spellEnd"/>
+            <w:r>
+              <w:t xml:space="preserve"> in secret were not hidden from thee, nor my substance, in the lowest parts of the earth.</w:t>
             </w:r>
           </w:p>
         </w:tc>
@@ -3882,7 +4009,44 @@
           <w:tcPr>
             <w:tcW w:w="626" w:type="pct"/>
           </w:tcPr>
-          <w:p/>
+          <w:p>
+            <w:r>
+              <w:rPr>
+                <w:rFonts w:ascii="Book Antiqua" w:hAnsi="Book Antiqua"/>
+                <w:sz w:val="28"/>
+                <w:szCs w:val="28"/>
+              </w:rPr>
+              <w:lastRenderedPageBreak/>
+              <w:t xml:space="preserve">But to me, Thy friends are made exceedingly </w:t>
+            </w:r>
+            <w:proofErr w:type="spellStart"/>
+            <w:r>
+              <w:rPr>
+                <w:rFonts w:ascii="Book Antiqua" w:hAnsi="Book Antiqua"/>
+                <w:sz w:val="28"/>
+                <w:szCs w:val="28"/>
+              </w:rPr>
+              <w:t>honourable</w:t>
+            </w:r>
+            <w:proofErr w:type="spellEnd"/>
+            <w:r>
+              <w:rPr>
+                <w:rFonts w:ascii="Book Antiqua" w:hAnsi="Book Antiqua"/>
+                <w:sz w:val="28"/>
+                <w:szCs w:val="28"/>
+              </w:rPr>
+              <w:t xml:space="preserve">, O God: Their principality is exceedingly </w:t>
+            </w:r>
+            <w:r>
+              <w:rPr>
+                <w:rFonts w:ascii="Book Antiqua" w:hAnsi="Book Antiqua"/>
+                <w:sz w:val="28"/>
+                <w:szCs w:val="28"/>
+              </w:rPr>
+              <w:lastRenderedPageBreak/>
+              <w:t>strengthened.</w:t>
+            </w:r>
+          </w:p>
         </w:tc>
         <w:tc>
           <w:tcPr>
@@ -4004,7 +4168,15 @@
             </w:pPr>
             <w:r>
               <w:lastRenderedPageBreak/>
-              <w:t>18 Should I count them, they would be more than the sand.</w:t>
+              <w:t xml:space="preserve">18 Should I count </w:t>
+            </w:r>
+            <w:proofErr w:type="gramStart"/>
+            <w:r>
+              <w:t>them,</w:t>
+            </w:r>
+            <w:proofErr w:type="gramEnd"/>
+            <w:r>
+              <w:t xml:space="preserve"> they would be more than the sand.</w:t>
             </w:r>
           </w:p>
           <w:p>
@@ -4086,7 +4258,18 @@
           <w:tcPr>
             <w:tcW w:w="626" w:type="pct"/>
           </w:tcPr>
-          <w:p/>
+          <w:p>
+            <w:r>
+              <w:rPr>
+                <w:rFonts w:ascii="Book Antiqua" w:hAnsi="Book Antiqua"/>
+                <w:sz w:val="28"/>
+                <w:szCs w:val="28"/>
+              </w:rPr>
+              <w:t>If I should count them, they are more in number than the sand.</w:t>
+            </w:r>
+            <w:bookmarkStart w:id="0" w:name="_GoBack"/>
+            <w:bookmarkEnd w:id="0"/>
+          </w:p>
         </w:tc>
         <w:tc>
           <w:tcPr>
@@ -4358,7 +4541,15 @@
               <w:pStyle w:val="EngIndEnd"/>
             </w:pPr>
             <w:r>
-              <w:t>Oh that thou wouldest slay the wicked, O God; depart from me, ye men of blood.</w:t>
+              <w:t xml:space="preserve">Oh that thou </w:t>
+            </w:r>
+            <w:proofErr w:type="spellStart"/>
+            <w:r>
+              <w:t>wouldest</w:t>
+            </w:r>
+            <w:proofErr w:type="spellEnd"/>
+            <w:r>
+              <w:t xml:space="preserve"> slay the wicked, O God; depart from me, ye men of blood.</w:t>
             </w:r>
           </w:p>
         </w:tc>
@@ -6932,7 +7123,7 @@
 </file>
 
 <file path=customXml/itemProps1.xml><?xml version="1.0" encoding="utf-8"?>
-<ds:datastoreItem xmlns:ds="http://schemas.openxmlformats.org/officeDocument/2006/customXml" ds:itemID="{1F8249D2-CDF3-437E-92BC-1C4F8D5D43E6}">
+<ds:datastoreItem xmlns:ds="http://schemas.openxmlformats.org/officeDocument/2006/customXml" ds:itemID="{91D70959-C8F3-41BE-B3E3-EE6723F46089}">
   <ds:schemaRefs>
     <ds:schemaRef ds:uri="http://schemas.openxmlformats.org/officeDocument/2006/bibliography"/>
   </ds:schemaRefs>

</xml_diff>